<commit_message>
finished first intro draft
</commit_message>
<xml_diff>
--- a/docs/METHODS.docx
+++ b/docs/METHODS.docx
@@ -324,12 +324,7 @@
         <w:t xml:space="preserve"> species to ensure all seedlings were transplanted within 48 hours.</w:t>
       </w:r>
       <w:r>
-        <w:t xml:space="preserve"> After two weeks of growth, plants were thinned to retain a single, medium sized individual. </w:t>
-      </w:r>
-      <w:bookmarkStart w:id="0" w:name="_GoBack"/>
-      <w:bookmarkEnd w:id="0"/>
-      <w:r>
-        <w:t xml:space="preserve"> </w:t>
+        <w:t xml:space="preserve"> After two weeks of growth, plants were thinned to retain a single, medium sized individual.  </w:t>
       </w:r>
     </w:p>
     <w:p>
@@ -685,6 +680,7 @@
       </w:r>
     </w:p>
     <w:p>
+      <w:commentRangeStart w:id="0"/>
       <w:r>
         <w:t>Upon harvesting, roots were washed free of soil</w:t>
       </w:r>
@@ -775,7 +771,34 @@
         <w:t xml:space="preserve">density. </w:t>
       </w:r>
       <w:r>
-        <w:t xml:space="preserve">The fresh volume of the stem section was measured using the water displacement method and stem wood density was calculated as the ratio of oven dry mass to green volume. Dry matter content of fine roots was calculated as the ratio of oven dry mass to fresh mass. Samples were dried in an oven at 70 </w:t>
+        <w:t xml:space="preserve">The fresh volume of the stem section was measured using the water displacement method and stem wood density was calculated as the ratio of oven dry mass to green volume. </w:t>
+      </w:r>
+      <w:r>
+        <w:t xml:space="preserve">Root dry matter content is a useful proxy for root tissue density </w:t>
+      </w:r>
+      <w:r>
+        <w:fldChar w:fldCharType="begin" w:fldLock="1"/>
+      </w:r>
+      <w:r>
+        <w:instrText>ADDIN CSL_CITATION { "citationItems" : [ { "id" : "ITEM-1", "itemData" : { "DOI" : "10.1007/s11104-013-1874-y", "ISSN" : "0032-079X", "author" : [ { "dropping-particle" : "", "family" : "Birouste", "given" : "Marine", "non-dropping-particle" : "", "parse-names" : false, "suffix" : "" }, { "dropping-particle" : "", "family" : "Zamora-Ledezma", "given" : "Ezequiel", "non-dropping-particle" : "", "parse-names" : false, "suffix" : "" }, { "dropping-particle" : "", "family" : "Bossard", "given" : "Carine", "non-dropping-particle" : "", "parse-names" : false, "suffix" : "" }, { "dropping-particle" : "", "family" : "P\u00e9rez-Ramos", "given" : "Ignacio M.", "non-dropping-particle" : "", "parse-names" : false, "suffix" : "" }, { "dropping-particle" : "", "family" : "Roumet", "given" : "Catherine", "non-dropping-particle" : "", "parse-names" : false, "suffix" : "" } ], "container-title" : "Plant and Soil", "id" : "ITEM-1", "issue" : "1-2", "issued" : { "date-parts" : [ [ "2013", "8", "29" ] ] }, "page" : "299-313", "title" : "Measurement of fine root tissue density: a comparison of three methods reveals the potential of root dry matter content", "type" : "article-journal", "volume" : "374" }, "uris" : [ "http://www.mendeley.com/documents/?uuid=41c65f40-745b-4687-9c42-7ae9562325be" ] } ], "mendeley" : { "formattedCitation" : "(Birouste, Zamora-Ledezma, Bossard, P\u00e9rez-Ramos, &amp; Roumet, 2013)", "plainTextFormattedCitation" : "(Birouste, Zamora-Ledezma, Bossard, P\u00e9rez-Ramos, &amp; Roumet, 2013)" }, "properties" : { "noteIndex" : 0 }, "schema" : "https://github.com/citation-style-language/schema/raw/master/csl-citation.json" }</w:instrText>
+      </w:r>
+      <w:r>
+        <w:fldChar w:fldCharType="separate"/>
+      </w:r>
+      <w:r>
+        <w:rPr>
+          <w:noProof/>
+        </w:rPr>
+        <w:t>(Birouste, Zamora-Ledezma, Bossard, Pérez-Ramos, &amp; Roumet, 2013)</w:t>
+      </w:r>
+      <w:r>
+        <w:fldChar w:fldCharType="end"/>
+      </w:r>
+      <w:r>
+        <w:t xml:space="preserve">. </w:t>
+      </w:r>
+      <w:r>
+        <w:t xml:space="preserve">Dry matter content of fine roots was calculated as the ratio of oven dry mass to fresh mass. Samples were dried in an oven at 70 </w:t>
       </w:r>
       <w:proofErr w:type="spellStart"/>
       <w:r>
@@ -800,13 +823,32 @@
         <w:t>, Switzerland</w:t>
       </w:r>
       <w:r>
-        <w:t xml:space="preserve">) was used to determine the resulting mass. </w:t>
-      </w:r>
-      <w:r>
-        <w:t>Fine root proportion was calculated as the ratio of dry fine root biomass to total dry root biomass, and root mass fraction was calculated as the ratio of root dry biomass to whole plant dry biomass.</w:t>
+        <w:t>) was used to determine the resulting mass</w:t>
+      </w:r>
+      <w:r>
+        <w:rPr>
+          <w:highlight w:val="yellow"/>
+        </w:rPr>
+        <w:t xml:space="preserve">. </w:t>
+      </w:r>
+      <w:r>
+        <w:rPr>
+          <w:highlight w:val="yellow"/>
+        </w:rPr>
+        <w:t>Fine root proportion was calculated as the ratio of dry fine root biomass to total dry root biomass,</w:t>
+      </w:r>
+      <w:r>
+        <w:t xml:space="preserve"> and root mass fraction was calculated as the ratio of root dry biomass to whole plant dry biomass.</w:t>
       </w:r>
       <w:r>
         <w:t xml:space="preserve"> Stunted plants with a shoot length of &lt; 5 cm were not included in the study.</w:t>
+      </w:r>
+      <w:commentRangeEnd w:id="0"/>
+      <w:r>
+        <w:rPr>
+          <w:rStyle w:val="CommentReference"/>
+        </w:rPr>
+        <w:commentReference w:id="0"/>
       </w:r>
     </w:p>
     <w:p/>
@@ -823,7 +865,7 @@
         <w:fldChar w:fldCharType="begin" w:fldLock="1"/>
       </w:r>
       <w:r>
-        <w:instrText>ADDIN CSL_CITATION { "citationItems" : [ { "id" : "ITEM-1", "itemData" : { "author" : [ { "dropping-particle" : "", "family" : "R Core Team", "given" : "", "non-dropping-particle" : "", "parse-names" : false, "suffix" : "" } ], "id" : "ITEM-1", "issued" : { "date-parts" : [ [ "2013" ] ] }, "publisher-place" : "Vienna, Austria", "title" : "R: A Language and Environment for Statistical Computing", "type" : "article" }, "uris" : [ "http://www.mendeley.com/documents/?uuid=900b1f1c-da19-4dbb-be96-156b5522fc98" ] } ], "mendeley" : { "formattedCitation" : "(R Core Team 2013)", "plainTextFormattedCitation" : "(R Core Team 2013)", "previouslyFormattedCitation" : "(R Core Team 2013)" }, "properties" : { "noteIndex" : 0 }, "schema" : "https://github.com/citation-style-language/schema/raw/master/csl-citation.json" }</w:instrText>
+        <w:instrText>ADDIN CSL_CITATION { "citationItems" : [ { "id" : "ITEM-1", "itemData" : { "author" : [ { "dropping-particle" : "", "family" : "R Core Team", "given" : "", "non-dropping-particle" : "", "parse-names" : false, "suffix" : "" } ], "id" : "ITEM-1", "issued" : { "date-parts" : [ [ "2013" ] ] }, "publisher-place" : "Vienna, Austria", "title" : "R: A Language and Environment for Statistical Computing", "type" : "article" }, "uris" : [ "http://www.mendeley.com/documents/?uuid=900b1f1c-da19-4dbb-be96-156b5522fc98" ] } ], "mendeley" : { "formattedCitation" : "(R Core Team, 2013)", "plainTextFormattedCitation" : "(R Core Team, 2013)", "previouslyFormattedCitation" : "(R Core Team 2013)" }, "properties" : { "noteIndex" : 0 }, "schema" : "https://github.com/citation-style-language/schema/raw/master/csl-citation.json" }</w:instrText>
       </w:r>
       <w:r>
         <w:fldChar w:fldCharType="separate"/>
@@ -832,7 +874,7 @@
         <w:rPr>
           <w:noProof/>
         </w:rPr>
-        <w:t>(R Core Team 2013)</w:t>
+        <w:t>(R Core Team, 2013)</w:t>
       </w:r>
       <w:r>
         <w:fldChar w:fldCharType="end"/>
@@ -862,7 +904,21 @@
         <w:t xml:space="preserve"> treatments</w:t>
       </w:r>
       <w:r>
-        <w:t xml:space="preserve"> on physiology (photosynthetic rate, WUE), </w:t>
+        <w:t xml:space="preserve"> on </w:t>
+      </w:r>
+      <w:commentRangeStart w:id="1"/>
+      <w:r>
+        <w:t>physiology (photosynthetic rate, WUE),</w:t>
+      </w:r>
+      <w:commentRangeEnd w:id="1"/>
+      <w:r>
+        <w:rPr>
+          <w:rStyle w:val="CommentReference"/>
+        </w:rPr>
+        <w:commentReference w:id="1"/>
+      </w:r>
+      <w:r>
+        <w:t xml:space="preserve"> </w:t>
       </w:r>
       <w:r>
         <w:t xml:space="preserve">biomass </w:t>
@@ -971,6 +1027,63 @@
     </w:sectPr>
   </w:body>
 </w:document>
+</file>
+
+<file path=word/comments.xml><?xml version="1.0" encoding="utf-8"?>
+<w:comments xmlns:wpc="http://schemas.microsoft.com/office/word/2010/wordprocessingCanvas" xmlns:mc="http://schemas.openxmlformats.org/markup-compatibility/2006" xmlns:o="urn:schemas-microsoft-com:office:office" xmlns:r="http://schemas.openxmlformats.org/officeDocument/2006/relationships" xmlns:m="http://schemas.openxmlformats.org/officeDocument/2006/math" xmlns:v="urn:schemas-microsoft-com:vml" xmlns:wp14="http://schemas.microsoft.com/office/word/2010/wordprocessingDrawing" xmlns:wp="http://schemas.openxmlformats.org/drawingml/2006/wordprocessingDrawing" xmlns:w10="urn:schemas-microsoft-com:office:word" xmlns:w="http://schemas.openxmlformats.org/wordprocessingml/2006/main" xmlns:w14="http://schemas.microsoft.com/office/word/2010/wordml" xmlns:w15="http://schemas.microsoft.com/office/word/2012/wordml" xmlns:wpg="http://schemas.microsoft.com/office/word/2010/wordprocessingGroup" xmlns:wpi="http://schemas.microsoft.com/office/word/2010/wordprocessingInk" xmlns:wne="http://schemas.microsoft.com/office/word/2006/wordml" xmlns:wps="http://schemas.microsoft.com/office/word/2010/wordprocessingShape" mc:Ignorable="w14 w15 wp14">
+  <w:comment w:id="0" w:author="Faculty of Science" w:date="2015-03-21T15:45:00Z" w:initials="FoS">
+    <w:p>
+      <w:pPr>
+        <w:pStyle w:val="CommentText"/>
+      </w:pPr>
+      <w:r>
+        <w:rPr>
+          <w:rStyle w:val="CommentReference"/>
+        </w:rPr>
+        <w:annotationRef/>
+      </w:r>
+      <w:r>
+        <w:t>Stem density</w:t>
+      </w:r>
+    </w:p>
+  </w:comment>
+  <w:comment w:id="1" w:author="Faculty of Science" w:date="2015-03-21T15:45:00Z" w:initials="FoS">
+    <w:p>
+      <w:pPr>
+        <w:pStyle w:val="CommentText"/>
+      </w:pPr>
+      <w:r>
+        <w:rPr>
+          <w:rStyle w:val="CommentReference"/>
+        </w:rPr>
+        <w:annotationRef/>
+      </w:r>
+      <w:r>
+        <w:t xml:space="preserve">Stomatal </w:t>
+      </w:r>
+      <w:r>
+        <w:t>conductance</w:t>
+      </w:r>
+      <w:bookmarkStart w:id="2" w:name="_GoBack"/>
+      <w:bookmarkEnd w:id="2"/>
+    </w:p>
+  </w:comment>
+</w:comments>
+</file>
+
+<file path=word/commentsExtended.xml><?xml version="1.0" encoding="utf-8"?>
+<w15:commentsEx xmlns:wpc="http://schemas.microsoft.com/office/word/2010/wordprocessingCanvas" xmlns:mc="http://schemas.openxmlformats.org/markup-compatibility/2006" xmlns:o="urn:schemas-microsoft-com:office:office" xmlns:r="http://schemas.openxmlformats.org/officeDocument/2006/relationships" xmlns:m="http://schemas.openxmlformats.org/officeDocument/2006/math" xmlns:v="urn:schemas-microsoft-com:vml" xmlns:wp14="http://schemas.microsoft.com/office/word/2010/wordprocessingDrawing" xmlns:wp="http://schemas.openxmlformats.org/drawingml/2006/wordprocessingDrawing" xmlns:w10="urn:schemas-microsoft-com:office:word" xmlns:w="http://schemas.openxmlformats.org/wordprocessingml/2006/main" xmlns:w14="http://schemas.microsoft.com/office/word/2010/wordml" xmlns:w15="http://schemas.microsoft.com/office/word/2012/wordml" xmlns:wpg="http://schemas.microsoft.com/office/word/2010/wordprocessingGroup" xmlns:wpi="http://schemas.microsoft.com/office/word/2010/wordprocessingInk" xmlns:wne="http://schemas.microsoft.com/office/word/2006/wordml" xmlns:wps="http://schemas.microsoft.com/office/word/2010/wordprocessingShape" mc:Ignorable="w14 w15 wp14">
+  <w15:commentEx w15:paraId="5796B06A" w15:done="0"/>
+  <w15:commentEx w15:paraId="7D363682" w15:done="0"/>
+</w15:commentsEx>
+</file>
+
+<file path=word/people.xml><?xml version="1.0" encoding="utf-8"?>
+<w15:people xmlns:wpc="http://schemas.microsoft.com/office/word/2010/wordprocessingCanvas" xmlns:mc="http://schemas.openxmlformats.org/markup-compatibility/2006" xmlns:o="urn:schemas-microsoft-com:office:office" xmlns:r="http://schemas.openxmlformats.org/officeDocument/2006/relationships" xmlns:m="http://schemas.openxmlformats.org/officeDocument/2006/math" xmlns:v="urn:schemas-microsoft-com:vml" xmlns:wp14="http://schemas.microsoft.com/office/word/2010/wordprocessingDrawing" xmlns:wp="http://schemas.openxmlformats.org/drawingml/2006/wordprocessingDrawing" xmlns:w10="urn:schemas-microsoft-com:office:word" xmlns:w="http://schemas.openxmlformats.org/wordprocessingml/2006/main" xmlns:w14="http://schemas.microsoft.com/office/word/2010/wordml" xmlns:w15="http://schemas.microsoft.com/office/word/2012/wordml" xmlns:wpg="http://schemas.microsoft.com/office/word/2010/wordprocessingGroup" xmlns:wpi="http://schemas.microsoft.com/office/word/2010/wordprocessingInk" xmlns:wne="http://schemas.microsoft.com/office/word/2006/wordml" xmlns:wps="http://schemas.microsoft.com/office/word/2010/wordprocessingShape" mc:Ignorable="w14 w15 wp14">
+  <w15:person w15:author="Faculty of Science">
+    <w15:presenceInfo w15:providerId="None" w15:userId="Faculty of Science"/>
+  </w15:person>
+</w15:people>
 </file>
 
 <file path=word/styles.xml><?xml version="1.0" encoding="utf-8"?>
@@ -1394,6 +1507,104 @@
     <w:semiHidden/>
     <w:unhideWhenUsed/>
   </w:style>
+  <w:style w:type="character" w:styleId="CommentReference">
+    <w:name w:val="annotation reference"/>
+    <w:basedOn w:val="DefaultParagraphFont"/>
+    <w:uiPriority w:val="99"/>
+    <w:semiHidden/>
+    <w:unhideWhenUsed/>
+    <w:rsid w:val="00CD67B4"/>
+    <w:rPr>
+      <w:sz w:val="16"/>
+      <w:szCs w:val="16"/>
+    </w:rPr>
+  </w:style>
+  <w:style w:type="paragraph" w:styleId="CommentText">
+    <w:name w:val="annotation text"/>
+    <w:basedOn w:val="Normal"/>
+    <w:link w:val="CommentTextChar"/>
+    <w:uiPriority w:val="99"/>
+    <w:semiHidden/>
+    <w:unhideWhenUsed/>
+    <w:rsid w:val="00CD67B4"/>
+    <w:pPr>
+      <w:spacing w:line="240" w:lineRule="auto"/>
+    </w:pPr>
+    <w:rPr>
+      <w:sz w:val="20"/>
+      <w:szCs w:val="20"/>
+    </w:rPr>
+  </w:style>
+  <w:style w:type="character" w:customStyle="1" w:styleId="CommentTextChar">
+    <w:name w:val="Comment Text Char"/>
+    <w:basedOn w:val="DefaultParagraphFont"/>
+    <w:link w:val="CommentText"/>
+    <w:uiPriority w:val="99"/>
+    <w:semiHidden/>
+    <w:rsid w:val="00CD67B4"/>
+    <w:rPr>
+      <w:sz w:val="20"/>
+      <w:szCs w:val="20"/>
+    </w:rPr>
+  </w:style>
+  <w:style w:type="paragraph" w:styleId="CommentSubject">
+    <w:name w:val="annotation subject"/>
+    <w:basedOn w:val="CommentText"/>
+    <w:next w:val="CommentText"/>
+    <w:link w:val="CommentSubjectChar"/>
+    <w:uiPriority w:val="99"/>
+    <w:semiHidden/>
+    <w:unhideWhenUsed/>
+    <w:rsid w:val="00CD67B4"/>
+    <w:rPr>
+      <w:b/>
+      <w:bCs/>
+    </w:rPr>
+  </w:style>
+  <w:style w:type="character" w:customStyle="1" w:styleId="CommentSubjectChar">
+    <w:name w:val="Comment Subject Char"/>
+    <w:basedOn w:val="CommentTextChar"/>
+    <w:link w:val="CommentSubject"/>
+    <w:uiPriority w:val="99"/>
+    <w:semiHidden/>
+    <w:rsid w:val="00CD67B4"/>
+    <w:rPr>
+      <w:b/>
+      <w:bCs/>
+      <w:sz w:val="20"/>
+      <w:szCs w:val="20"/>
+    </w:rPr>
+  </w:style>
+  <w:style w:type="paragraph" w:styleId="BalloonText">
+    <w:name w:val="Balloon Text"/>
+    <w:basedOn w:val="Normal"/>
+    <w:link w:val="BalloonTextChar"/>
+    <w:uiPriority w:val="99"/>
+    <w:semiHidden/>
+    <w:unhideWhenUsed/>
+    <w:rsid w:val="00CD67B4"/>
+    <w:pPr>
+      <w:spacing w:after="0" w:line="240" w:lineRule="auto"/>
+    </w:pPr>
+    <w:rPr>
+      <w:rFonts w:ascii="Segoe UI" w:hAnsi="Segoe UI" w:cs="Segoe UI"/>
+      <w:sz w:val="18"/>
+      <w:szCs w:val="18"/>
+    </w:rPr>
+  </w:style>
+  <w:style w:type="character" w:customStyle="1" w:styleId="BalloonTextChar">
+    <w:name w:val="Balloon Text Char"/>
+    <w:basedOn w:val="DefaultParagraphFont"/>
+    <w:link w:val="BalloonText"/>
+    <w:uiPriority w:val="99"/>
+    <w:semiHidden/>
+    <w:rsid w:val="00CD67B4"/>
+    <w:rPr>
+      <w:rFonts w:ascii="Segoe UI" w:hAnsi="Segoe UI" w:cs="Segoe UI"/>
+      <w:sz w:val="18"/>
+      <w:szCs w:val="18"/>
+    </w:rPr>
+  </w:style>
 </w:styles>
 </file>
 
@@ -1656,4 +1867,16 @@
     </a:ext>
   </a:extLst>
 </a:theme>
+</file>
+
+<file path=customXml/item1.xml><?xml version="1.0" encoding="utf-8"?>
+<b:Sources xmlns:b="http://schemas.openxmlformats.org/officeDocument/2006/bibliography" xmlns="http://schemas.openxmlformats.org/officeDocument/2006/bibliography" SelectedStyle="\APASixthEditionOfficeOnline.xsl" StyleName="APA" Version="6"/>
+</file>
+
+<file path=customXml/itemProps1.xml><?xml version="1.0" encoding="utf-8"?>
+<ds:datastoreItem xmlns:ds="http://schemas.openxmlformats.org/officeDocument/2006/customXml" ds:itemID="{DEA06221-679C-483D-B9A0-4FFB94B947CA}">
+  <ds:schemaRefs>
+    <ds:schemaRef ds:uri="http://schemas.openxmlformats.org/officeDocument/2006/bibliography"/>
+  </ds:schemaRefs>
+</ds:datastoreItem>
 </file>
</xml_diff>